<commit_message>
Developer documentation - updated files from Hristo.
</commit_message>
<xml_diff>
--- a/Help/Platform Supporting Documents/ASCOM Video Developers Documentation.docx
+++ b/Help/Platform Supporting Documents/ASCOM Video Developers Documentation.docx
@@ -28,15 +28,7 @@
       </w:r>
       <w:proofErr w:type="spellEnd"/>
       <w:r>
-        <w:t xml:space="preserve"> </w:t>
-      </w:r>
-      <w:proofErr w:type="gramStart"/>
-      <w:r>
-        <w:t>Pavlov  -</w:t>
-      </w:r>
-      <w:proofErr w:type="gramEnd"/>
-      <w:r>
-        <w:t xml:space="preserve"> October 2013</w:t>
+        <w:t xml:space="preserve"> Pavlov  - October 2013</w:t>
       </w:r>
     </w:p>
     <w:p>
@@ -83,16 +75,11 @@
         </w:numPr>
       </w:pPr>
       <w:r>
-        <w:t xml:space="preserve">Instructing the video camera to record a video file and </w:t>
-      </w:r>
-      <w:proofErr w:type="spellStart"/>
-      <w:r>
-        <w:t>save</w:t>
+        <w:t>Instructing the video camera to record a video file and sav</w:t>
       </w:r>
       <w:r>
         <w:t>ing</w:t>
       </w:r>
-      <w:proofErr w:type="spellEnd"/>
       <w:r>
         <w:t xml:space="preserve"> it on the file system</w:t>
       </w:r>
@@ -118,7 +105,25 @@
         </w:numPr>
       </w:pPr>
       <w:r>
-        <w:t>Provide all video frames in a buffered manner that can be used to do real-time analysis (Optional - if the driver implements it)</w:t>
+        <w:t>Provid</w:t>
+      </w:r>
+      <w:r>
+        <w:t>ing</w:t>
+      </w:r>
+      <w:r>
+        <w:t xml:space="preserve"> all video frames in a buffered manner that can be used to do real-time analysis (Optional - if the driver implements it)</w:t>
+      </w:r>
+    </w:p>
+    <w:p>
+      <w:pPr>
+        <w:pStyle w:val="ListParagraph"/>
+        <w:numPr>
+          <w:ilvl w:val="0"/>
+          <w:numId w:val="3"/>
+        </w:numPr>
+      </w:pPr>
+      <w:r>
+        <w:t>Obtaining long integration single frames for video imaging</w:t>
       </w:r>
     </w:p>
     <w:p>
@@ -188,7 +193,13 @@
     </w:p>
     <w:p>
       <w:r>
-        <w:t>Still the client will need to see what the camera is pointed to for example to work on the focusing so there is a need for viewing individual images produced by the video camera. This is done is by the client requesting</w:t>
+        <w:t>Still</w:t>
+      </w:r>
+      <w:r>
+        <w:t>,</w:t>
+      </w:r>
+      <w:r>
+        <w:t xml:space="preserve"> the client will need to see what the camera is pointed to for example to work on the focusing so there is a need for viewing individual images produced by the video camera. This is done is by the client requesting</w:t>
       </w:r>
       <w:r>
         <w:t xml:space="preserve"> </w:t>
@@ -200,13 +211,19 @@
         <w:t xml:space="preserve"> and as fast as the client </w:t>
       </w:r>
       <w:r>
-        <w:t xml:space="preserve">need and </w:t>
-      </w:r>
-      <w:r>
-        <w:t>can cope</w:t>
-      </w:r>
-      <w:r>
-        <w:t xml:space="preserve"> with</w:t>
+        <w:t>need</w:t>
+      </w:r>
+      <w:r>
+        <w:t>s</w:t>
+      </w:r>
+      <w:r>
+        <w:t xml:space="preserve"> and </w:t>
+      </w:r>
+      <w:r>
+        <w:t xml:space="preserve">can </w:t>
+      </w:r>
+      <w:r>
+        <w:t>handle</w:t>
       </w:r>
       <w:r>
         <w:t>.</w:t>
@@ -258,7 +275,14 @@
     </w:p>
     <w:p>
       <w:r>
-        <w:t>Analogue video cameras output frames with a fixed frame rate that cannot be changed while the digital video cameras can have a variable frame rate. When it comes to exposure duration there are again two types of analogue video cameras - in</w:t>
+        <w:lastRenderedPageBreak/>
+        <w:t>Analogue video cameras output frames with a fixed frame rate that cannot be changed while the digital video cameras can have a variable frame rate. When it comes to exposure duration there are again two types of analogue video cameras</w:t>
+      </w:r>
+      <w:r>
+        <w:t>:</w:t>
+      </w:r>
+      <w:r>
+        <w:t xml:space="preserve"> in</w:t>
       </w:r>
       <w:r>
         <w:t>tegrating and non-</w:t>
@@ -269,490 +293,525 @@
     </w:p>
     <w:p>
       <w:r>
+        <w:t xml:space="preserve">The integrating video cameras have the shutter open for the duration of the exposure and after the exposure is completed they output the same video frame (the </w:t>
+      </w:r>
+      <w:r>
+        <w:t xml:space="preserve">image acquired during the </w:t>
+      </w:r>
+      <w:r>
+        <w:t xml:space="preserve">exposure) with their supported frame rate and for the duration of </w:t>
+      </w:r>
+      <w:r>
+        <w:t>the next</w:t>
+      </w:r>
+      <w:r>
+        <w:t xml:space="preserve"> exposure. </w:t>
+      </w:r>
+    </w:p>
+    <w:p>
+      <w:r>
+        <w:t>Non-</w:t>
+      </w:r>
+      <w:r>
+        <w:t>integrating video cameras have a fixed exposure duration that cannot be changed. Some integrating video cameras also offer exposures shorter than the frame rate interval. In this case the shutter is only open for the corresponding exposure time and the remaining time</w:t>
+      </w:r>
+      <w:r>
+        <w:t xml:space="preserve"> </w:t>
+      </w:r>
+      <w:r>
+        <w:t xml:space="preserve">for up to the frame rate duration the camera is not collecting light. Digital video cameras usually output a single frame for </w:t>
+      </w:r>
+      <w:r>
+        <w:t xml:space="preserve">each exposure that they produce but may be </w:t>
+      </w:r>
+      <w:r>
+        <w:t xml:space="preserve">also </w:t>
+      </w:r>
+      <w:r>
+        <w:t>running at a constant frame rate.</w:t>
+      </w:r>
+    </w:p>
+    <w:p>
+      <w:r>
+        <w:t>The ASCOM V</w:t>
+      </w:r>
+      <w:r>
+        <w:t>ideo interface</w:t>
+      </w:r>
+      <w:r>
+        <w:t xml:space="preserve"> is </w:t>
+      </w:r>
+      <w:r>
+        <w:t>designed to support all these types of video cameras - analogue, digital, integrating and non</w:t>
+      </w:r>
+      <w:r>
+        <w:t>-</w:t>
+      </w:r>
+      <w:r>
+        <w:t>integrating.</w:t>
+      </w:r>
+    </w:p>
+    <w:p>
+      <w:pPr>
+        <w:pStyle w:val="Heading1"/>
+      </w:pPr>
+    </w:p>
+    <w:p>
+      <w:pPr>
+        <w:pStyle w:val="Heading1"/>
+      </w:pPr>
+      <w:r>
+        <w:t>Live Streaming</w:t>
+      </w:r>
+      <w:r>
+        <w:t>, Buffering</w:t>
+      </w:r>
+      <w:r>
+        <w:t xml:space="preserve"> and Dropped Frames</w:t>
+      </w:r>
+      <w:r>
+        <w:tab/>
+      </w:r>
+    </w:p>
+    <w:p/>
+    <w:p>
+      <w:r>
+        <w:t>Video is a real time streaming system</w:t>
+      </w:r>
+      <w:r>
+        <w:t xml:space="preserve">. </w:t>
+      </w:r>
+      <w:r>
+        <w:t xml:space="preserve">The drivers and clients of ASCOM </w:t>
+      </w:r>
+      <w:r>
+        <w:t>Video</w:t>
+      </w:r>
+      <w:r>
+        <w:t xml:space="preserve"> </w:t>
+      </w:r>
+      <w:r>
+        <w:t xml:space="preserve">work in a time critical and resource intensive environment and their job is to </w:t>
+      </w:r>
+      <w:r>
+        <w:t xml:space="preserve">process </w:t>
+      </w:r>
+      <w:r>
+        <w:t>large amounts of information while keeping up with the constant number of video frames coming at a real time frame rate. The system is required to be able to handle random delays in the processing of video frames</w:t>
+      </w:r>
+      <w:r>
+        <w:t xml:space="preserve"> but at the same time having a reasonable tolerance for the maximum delay between when a video frame has become available and when it has been processed. </w:t>
+      </w:r>
+      <w:r>
+        <w:t xml:space="preserve">If the </w:t>
+      </w:r>
+      <w:r>
+        <w:t>delay</w:t>
+      </w:r>
+      <w:r>
+        <w:t xml:space="preserve"> in the processing of the video frames become</w:t>
+      </w:r>
+      <w:r>
+        <w:t>s</w:t>
+      </w:r>
+      <w:r>
+        <w:t xml:space="preserve"> too big then the system needs to correct this, which is done by skipping one or more frames or dropping them.</w:t>
+      </w:r>
+    </w:p>
+    <w:p>
+      <w:r>
+        <w:t>The process described above is the normal way any real time video system operates. You may recall instances when you have watched a video on a computer or other device and suddenly the video froze for a few moments</w:t>
+      </w:r>
+      <w:r>
+        <w:t xml:space="preserve"> because the device became busy</w:t>
+      </w:r>
+      <w:r>
+        <w:t xml:space="preserve">. The next thing you see is either the video jumping ahead </w:t>
+      </w:r>
+      <w:r>
+        <w:t>skipping</w:t>
+      </w:r>
+      <w:r>
+        <w:t xml:space="preserve"> </w:t>
+      </w:r>
+      <w:r>
+        <w:t xml:space="preserve">a part of the video </w:t>
+      </w:r>
+      <w:r>
+        <w:t xml:space="preserve">or running at a much faster speed </w:t>
+      </w:r>
+      <w:r>
+        <w:t>for a little while</w:t>
+      </w:r>
+      <w:r>
+        <w:t>, until</w:t>
+      </w:r>
+      <w:r>
+        <w:t xml:space="preserve"> it catches up with the real time streaming. </w:t>
+      </w:r>
+    </w:p>
+    <w:p>
+      <w:r>
+        <w:t xml:space="preserve">The drivers that implement </w:t>
+      </w:r>
+      <w:r>
+        <w:t xml:space="preserve">ASCOM </w:t>
+      </w:r>
+      <w:r>
+        <w:t>Video need to do a similar thing. However most likely the API that the driver will be using to obtain video frame</w:t>
+      </w:r>
+      <w:r>
+        <w:t>s</w:t>
+      </w:r>
+      <w:r>
+        <w:t xml:space="preserve"> will already implement buffe</w:t>
+      </w:r>
+      <w:r>
+        <w:t xml:space="preserve">ring and frame dropping as the </w:t>
+      </w:r>
+      <w:r>
+        <w:t xml:space="preserve">Video driver is nothing more than a client to this API </w:t>
+      </w:r>
+      <w:r>
+        <w:t xml:space="preserve">and a façade </w:t>
+      </w:r>
+      <w:r>
+        <w:t xml:space="preserve">that exposes a standard ASCOM interface to </w:t>
+      </w:r>
+      <w:r>
+        <w:t xml:space="preserve">the </w:t>
+      </w:r>
+      <w:r>
+        <w:t xml:space="preserve">ASCOM clients. What is more interesting is that video systems that run at a constant frame rate actually don’t drop frames but rather duplicate them and this is required so the recorded video has exactly the same frame rate as the source </w:t>
+      </w:r>
+      <w:r>
+        <w:t xml:space="preserve">video </w:t>
+      </w:r>
+      <w:r>
+        <w:t>–</w:t>
+      </w:r>
+      <w:r>
+        <w:t xml:space="preserve"> </w:t>
+      </w:r>
+      <w:r>
+        <w:t xml:space="preserve">always </w:t>
+      </w:r>
+      <w:r>
+        <w:t xml:space="preserve">the same number of frames </w:t>
+      </w:r>
+      <w:r>
+        <w:t xml:space="preserve">must be </w:t>
+      </w:r>
+      <w:r>
         <w:lastRenderedPageBreak/>
-        <w:t xml:space="preserve">The integrating video cameras have the shutter open for the duration of the exposure and after the exposure is completed they output the same video frame (the </w:t>
-      </w:r>
-      <w:r>
-        <w:t xml:space="preserve">image acquired during the </w:t>
-      </w:r>
-      <w:r>
-        <w:t xml:space="preserve">exposure) with their supported frame rate and for the duration of </w:t>
-      </w:r>
-      <w:r>
-        <w:t>the next</w:t>
-      </w:r>
-      <w:r>
-        <w:t xml:space="preserve"> exposure. </w:t>
-      </w:r>
-    </w:p>
-    <w:p>
-      <w:r>
-        <w:t>Non-</w:t>
-      </w:r>
-      <w:r>
-        <w:t>integrating video cameras have a fixed exposure duration that cannot be changed. Some integrating video cameras also offer exposures shorter than the frame rate interval. In this case the shutter is only open for the corresponding exposure time and the remaining time</w:t>
+        <w:t xml:space="preserve">found </w:t>
+      </w:r>
+      <w:r>
+        <w:t>in every second</w:t>
+      </w:r>
+      <w:r>
+        <w:t xml:space="preserve"> of recorded video. PAL video runs at 25 fps</w:t>
+      </w:r>
+      <w:r>
+        <w:t xml:space="preserve"> while NTSC runs at almost 30 fps.  </w:t>
+      </w:r>
+      <w:r>
+        <w:t>If in one of those one second</w:t>
+      </w:r>
+      <w:r>
+        <w:t xml:space="preserve"> PAL</w:t>
+      </w:r>
+      <w:r>
+        <w:t xml:space="preserve"> intervals the driver which is recording a video </w:t>
+      </w:r>
+      <w:r>
+        <w:t xml:space="preserve">file </w:t>
+      </w:r>
+      <w:r>
+        <w:t xml:space="preserve">was unable to read 25 frames but for example only read 24, it must still save 25 frames during this second to maintain the frame rate. Because presumably the saving will be </w:t>
+      </w:r>
+      <w:r>
+        <w:t xml:space="preserve">a </w:t>
+      </w:r>
+      <w:r>
+        <w:t>much faster operation the driver can save one of the 24 frames twice and this will result in a frame being duplicated because a real frame was dropped from the live video stream.</w:t>
+      </w:r>
+      <w:r>
+        <w:t xml:space="preserve"> We usually say in this case that a frame was dropped but this actually means that the previous frame was repeated twice.</w:t>
+      </w:r>
+    </w:p>
+    <w:p>
+      <w:r>
+        <w:t xml:space="preserve">If the driver does </w:t>
+      </w:r>
+      <w:r>
+        <w:t xml:space="preserve">all the work required to </w:t>
+      </w:r>
+      <w:r>
+        <w:t>actual</w:t>
+      </w:r>
+      <w:r>
+        <w:t>ly</w:t>
+      </w:r>
+      <w:r>
+        <w:t xml:space="preserve"> sav</w:t>
+      </w:r>
+      <w:r>
+        <w:t>e</w:t>
+      </w:r>
+      <w:r>
+        <w:t xml:space="preserve"> the individual frames </w:t>
+      </w:r>
+      <w:r>
+        <w:t xml:space="preserve">in the video file, </w:t>
+      </w:r>
+      <w:r>
+        <w:t>then this is how it should handle this situation.</w:t>
+      </w:r>
+      <w:r>
+        <w:t xml:space="preserve"> Luckily i</w:t>
+      </w:r>
+      <w:r>
+        <w:t xml:space="preserve">n most cases the underlying API takes care of </w:t>
+      </w:r>
+      <w:r>
+        <w:t xml:space="preserve">the saving of the video file </w:t>
+      </w:r>
+      <w:r>
+        <w:t>automatically</w:t>
+      </w:r>
+      <w:r>
+        <w:t xml:space="preserve"> and handles dropped/duplicated frames</w:t>
+      </w:r>
+      <w:r>
+        <w:t xml:space="preserve">. This is also the reason why the saving of the video file is done by the Video driver and is not left to the </w:t>
+      </w:r>
+      <w:r>
+        <w:t xml:space="preserve">ASCOM </w:t>
+      </w:r>
+      <w:r>
+        <w:t xml:space="preserve">Video client. This way the </w:t>
+      </w:r>
+      <w:r>
+        <w:t xml:space="preserve">ASCOM </w:t>
+      </w:r>
+      <w:r>
+        <w:t xml:space="preserve">Video </w:t>
+      </w:r>
+      <w:r>
+        <w:t>driver can delegate the saving to the underly</w:t>
+      </w:r>
+      <w:r>
+        <w:t>ing framework (e.g. DirectShow) which will be hidden from the client of the driver.</w:t>
+      </w:r>
+      <w:bookmarkStart w:id="0" w:name="_GoBack"/>
+      <w:bookmarkEnd w:id="0"/>
+    </w:p>
+    <w:p>
+      <w:r>
+        <w:t>There can be</w:t>
+      </w:r>
+      <w:r>
+        <w:t>,</w:t>
+      </w:r>
+      <w:r>
+        <w:t xml:space="preserve"> however</w:t>
+      </w:r>
+      <w:r>
+        <w:t>,</w:t>
       </w:r>
       <w:r>
         <w:t xml:space="preserve"> </w:t>
       </w:r>
       <w:r>
-        <w:t xml:space="preserve">for up to the frame rate duration the camera is not collecting light. Digital video cameras usually output a single frame for </w:t>
-      </w:r>
-      <w:r>
-        <w:t xml:space="preserve">each exposure that they produce but may be </w:t>
-      </w:r>
-      <w:r>
-        <w:t xml:space="preserve">also </w:t>
-      </w:r>
-      <w:r>
-        <w:t>running at a constant frame rate.</w:t>
-      </w:r>
-    </w:p>
-    <w:p>
-      <w:r>
-        <w:t>The ASCOM V</w:t>
-      </w:r>
-      <w:r>
-        <w:t>ideo interface</w:t>
-      </w:r>
-      <w:r>
-        <w:t xml:space="preserve"> is </w:t>
-      </w:r>
-      <w:r>
-        <w:t>designed to support all these types of video cameras - analogue, digital, integrating and non</w:t>
-      </w:r>
-      <w:r>
-        <w:t>-</w:t>
-      </w:r>
-      <w:r>
-        <w:t>integrating.</w:t>
-      </w:r>
-    </w:p>
+        <w:t>instances</w:t>
+      </w:r>
+      <w:r>
+        <w:t xml:space="preserve"> where the ASCOM Video client </w:t>
+      </w:r>
+      <w:r>
+        <w:t xml:space="preserve">may want </w:t>
+      </w:r>
+      <w:r>
+        <w:t xml:space="preserve">to </w:t>
+      </w:r>
+      <w:r>
+        <w:t>take care of the saving of</w:t>
+      </w:r>
+      <w:r>
+        <w:t xml:space="preserve"> the </w:t>
+      </w:r>
+      <w:r>
+        <w:t>video file. One such example is specialised software that monitors for meteors in real time and only records a short video when a meteor is detected.</w:t>
+      </w:r>
+      <w:r>
+        <w:t xml:space="preserve"> In order for this to work smoothly the first requirement is the Video driver to support buffering. </w:t>
+      </w:r>
+      <w:r>
+        <w:t xml:space="preserve">Only then </w:t>
+      </w:r>
+      <w:r>
+        <w:t xml:space="preserve">can </w:t>
+      </w:r>
+      <w:r>
+        <w:t xml:space="preserve">the client have guarantees that no frames received by the driver will be dropped. Please note that ASCOM Video drivers only implement the buffering as an optional functionality. </w:t>
+      </w:r>
+      <w:r>
+        <w:t xml:space="preserve">If the diver does support buffering then the meteor detection software </w:t>
+      </w:r>
+      <w:r>
+        <w:t xml:space="preserve">may </w:t>
+      </w:r>
+      <w:r>
+        <w:t xml:space="preserve">also need to implement its own buffer so it keeps frames older than the currently processed frames. Once the software detects a meteor it will likely want to start </w:t>
+      </w:r>
+      <w:r>
+        <w:t xml:space="preserve">the </w:t>
+      </w:r>
+      <w:r>
+        <w:t>recording a couple of second</w:t>
+      </w:r>
+      <w:r>
+        <w:t>s</w:t>
+      </w:r>
+      <w:r>
+        <w:t xml:space="preserve"> earlier </w:t>
+      </w:r>
+      <w:r>
+        <w:t>tha</w:t>
+      </w:r>
+      <w:r>
+        <w:t>n</w:t>
+      </w:r>
+      <w:r>
+        <w:t xml:space="preserve"> the frame where the meteor was first detected. T</w:t>
+      </w:r>
+      <w:r>
+        <w:t>his is why a separate buffer</w:t>
+      </w:r>
+      <w:r>
+        <w:t xml:space="preserve"> is needed</w:t>
+      </w:r>
+      <w:r>
+        <w:t>.</w:t>
+      </w:r>
+      <w:r>
+        <w:t xml:space="preserve"> The meteor detection software will then open a new video file and start recording from an older frame using the frames in its own buffer.</w:t>
+      </w:r>
+    </w:p>
+    <w:p>
+      <w:r>
+        <w:t xml:space="preserve">If you are working on a </w:t>
+      </w:r>
+      <w:r>
+        <w:t xml:space="preserve">Video </w:t>
+      </w:r>
+      <w:r>
+        <w:t xml:space="preserve">driver </w:t>
+      </w:r>
+      <w:r>
+        <w:t xml:space="preserve">and would like to support buffering you need to </w:t>
+      </w:r>
+      <w:r>
+        <w:t xml:space="preserve">consider what </w:t>
+      </w:r>
+      <w:r>
+        <w:t xml:space="preserve">mechanism </w:t>
+      </w:r>
+      <w:r>
+        <w:t xml:space="preserve">you will be using to </w:t>
+      </w:r>
+      <w:r>
+        <w:t>drop</w:t>
+      </w:r>
+      <w:r>
+        <w:t xml:space="preserve"> </w:t>
+      </w:r>
+      <w:r>
+        <w:t xml:space="preserve">frames </w:t>
+      </w:r>
+      <w:r>
+        <w:t xml:space="preserve">from the buffer </w:t>
+      </w:r>
+      <w:r>
+        <w:t>once the buffer has been filled</w:t>
+      </w:r>
+      <w:r>
+        <w:t xml:space="preserve"> up</w:t>
+      </w:r>
+      <w:r>
+        <w:t>. If the client connects to your d</w:t>
+      </w:r>
+      <w:r>
+        <w:t>r</w:t>
+      </w:r>
+      <w:r>
+        <w:t xml:space="preserve">iver but doesn’t request any </w:t>
+      </w:r>
+      <w:r>
+        <w:t xml:space="preserve">video </w:t>
+      </w:r>
+      <w:r>
+        <w:t>frames you need to make sure that this will not cause an out of memory situation because you keep adding frames to the buffer</w:t>
+      </w:r>
+      <w:r>
+        <w:t xml:space="preserve"> but no one is consuming them</w:t>
+      </w:r>
+      <w:r>
+        <w:t>.</w:t>
+      </w:r>
+    </w:p>
+    <w:p>
+      <w:r>
+        <w:t xml:space="preserve"> </w:t>
+      </w:r>
+    </w:p>
+    <w:p>
+      <w:r>
+        <w:t>TODO: Still lots of things to add …</w:t>
+      </w:r>
+    </w:p>
+    <w:p/>
     <w:p>
       <w:pPr>
         <w:pStyle w:val="Heading1"/>
       </w:pPr>
-    </w:p>
-    <w:p>
-      <w:pPr>
-        <w:pStyle w:val="Heading1"/>
-      </w:pPr>
-      <w:r>
-        <w:t>Live Streaming</w:t>
-      </w:r>
-      <w:r>
-        <w:t>, Buffering</w:t>
-      </w:r>
-      <w:r>
-        <w:t xml:space="preserve"> and Dropped Frames</w:t>
-      </w:r>
-      <w:r>
-        <w:tab/>
+      <w:r>
+        <w:t xml:space="preserve">Acknowledgment </w:t>
       </w:r>
     </w:p>
     <w:p/>
     <w:p>
       <w:r>
-        <w:t>Video is a real time streaming system</w:t>
-      </w:r>
-      <w:r>
-        <w:t xml:space="preserve">. </w:t>
-      </w:r>
-      <w:r>
-        <w:t xml:space="preserve">The drivers and clients of ASCOM </w:t>
-      </w:r>
-      <w:r>
-        <w:t>Video</w:t>
-      </w:r>
-      <w:r>
-        <w:t xml:space="preserve"> </w:t>
-      </w:r>
-      <w:r>
-        <w:t xml:space="preserve">work in a time critical and resource intensive environment and their job is to </w:t>
-      </w:r>
-      <w:r>
-        <w:t xml:space="preserve">process </w:t>
-      </w:r>
-      <w:r>
-        <w:t>large amounts of information while keeping up with the constant number of video frames coming at a real time frame rate. The system is required to be able to handle random delays in the processing of video frames</w:t>
-      </w:r>
-      <w:r>
-        <w:t xml:space="preserve"> but at the same time having a reasonable tolerance for the maximum delay between when a video frame has become available and when it has been processed. </w:t>
-      </w:r>
-      <w:r>
-        <w:t xml:space="preserve">If the </w:t>
-      </w:r>
-      <w:r>
-        <w:t>delay</w:t>
-      </w:r>
-      <w:r>
-        <w:t xml:space="preserve"> in the processing of the video frames become</w:t>
-      </w:r>
-      <w:r>
-        <w:t>s</w:t>
-      </w:r>
-      <w:r>
-        <w:t xml:space="preserve"> too big then the system needs to correct this, which is done by skipping one or more frames or dropping them.</w:t>
-      </w:r>
-    </w:p>
-    <w:p>
-      <w:r>
-        <w:t>The process described above is the normal way any real time video system operates. You may recall instances when you have watched a video on a computer or other device and suddenly the video froze for a few moments</w:t>
-      </w:r>
-      <w:r>
-        <w:t xml:space="preserve"> because the device became busy</w:t>
-      </w:r>
-      <w:r>
-        <w:t xml:space="preserve">. The next thing you see is either the video jumping ahead </w:t>
-      </w:r>
-      <w:r>
-        <w:t>skipping</w:t>
-      </w:r>
-      <w:r>
-        <w:t xml:space="preserve"> </w:t>
-      </w:r>
-      <w:r>
-        <w:t xml:space="preserve">a part of the video </w:t>
-      </w:r>
-      <w:r>
-        <w:t xml:space="preserve">or running at a much faster speed </w:t>
-      </w:r>
-      <w:r>
-        <w:t>for a little while</w:t>
-      </w:r>
-      <w:r>
-        <w:t>, until</w:t>
-      </w:r>
-      <w:r>
-        <w:t xml:space="preserve"> it catches up with the real time streaming. </w:t>
-      </w:r>
-    </w:p>
-    <w:p>
-      <w:r>
-        <w:t xml:space="preserve">The drivers that implement </w:t>
-      </w:r>
-      <w:r>
-        <w:t xml:space="preserve">ASCOM </w:t>
-      </w:r>
-      <w:r>
-        <w:t>Video need to do a similar thing. However most likely the API that the driver will be using to obtain video frame</w:t>
-      </w:r>
-      <w:r>
-        <w:t>s</w:t>
-      </w:r>
-      <w:r>
-        <w:t xml:space="preserve"> will already implement buffe</w:t>
-      </w:r>
-      <w:r>
-        <w:t xml:space="preserve">ring and frame dropping as the </w:t>
-      </w:r>
-      <w:r>
-        <w:t xml:space="preserve">Video driver is nothing more than a client to this API </w:t>
-      </w:r>
-      <w:r>
-        <w:t xml:space="preserve">and a façade </w:t>
-      </w:r>
-      <w:r>
-        <w:t xml:space="preserve">that exposes a standard ASCOM interface to </w:t>
-      </w:r>
-      <w:r>
-        <w:t xml:space="preserve">the </w:t>
-      </w:r>
-      <w:r>
-        <w:t xml:space="preserve">ASCOM clients. What is more interesting is that video systems that run at a constant frame rate actually don’t drop frames but rather duplicate them and this is required so the recorded video has exactly the same frame rate as the source </w:t>
-      </w:r>
-      <w:r>
-        <w:t xml:space="preserve">video </w:t>
-      </w:r>
-      <w:r>
-        <w:t>–</w:t>
-      </w:r>
-      <w:r>
-        <w:t xml:space="preserve"> </w:t>
-      </w:r>
-      <w:r>
-        <w:t xml:space="preserve">always </w:t>
-      </w:r>
-      <w:r>
-        <w:t xml:space="preserve">the same number of frames </w:t>
-      </w:r>
-      <w:r>
-        <w:t xml:space="preserve">must be found </w:t>
-      </w:r>
-      <w:r>
-        <w:t>in every second</w:t>
-      </w:r>
-      <w:r>
-        <w:t xml:space="preserve"> of recorded video. PAL video runs at 25 fps</w:t>
-      </w:r>
-      <w:r>
-        <w:t xml:space="preserve"> while NTSC runs at almost 30 fps.  </w:t>
-      </w:r>
-      <w:r>
-        <w:t>If in one of those one second</w:t>
-      </w:r>
-      <w:r>
-        <w:t xml:space="preserve"> PAL</w:t>
-      </w:r>
-      <w:r>
-        <w:t xml:space="preserve"> intervals the driver which is recording a video </w:t>
-      </w:r>
-      <w:r>
-        <w:t xml:space="preserve">file </w:t>
-      </w:r>
-      <w:r>
-        <w:t xml:space="preserve">was unable to read 25 frames but for example only read 24, it must still save 25 frames during this second to maintain the frame rate. Because presumably the saving will be much faster operation what the driver can do is save </w:t>
-      </w:r>
+        <w:t xml:space="preserve">I would like to thank the following people that were involved in the design and adoption of </w:t>
+      </w:r>
+      <w:proofErr w:type="spellStart"/>
+      <w:r>
+        <w:t>IVideo</w:t>
+      </w:r>
+      <w:proofErr w:type="spellEnd"/>
+      <w:r>
+        <w:t>:</w:t>
+      </w:r>
+    </w:p>
+    <w:p>
       <w:r>
         <w:lastRenderedPageBreak/>
-        <w:t>one of the 24 frames twice and this will result in a frame being duplicated because the a real frame was dropped from the live video stream.</w:t>
-      </w:r>
-      <w:r>
-        <w:t xml:space="preserve"> We usually say in this case that a frame was dropped but this actually means that the previous frame was repeated twice.</w:t>
-      </w:r>
-    </w:p>
-    <w:p>
-      <w:r>
-        <w:t xml:space="preserve">If the driver does </w:t>
-      </w:r>
-      <w:r>
-        <w:t xml:space="preserve">all the work required to </w:t>
-      </w:r>
-      <w:r>
-        <w:t>actual</w:t>
-      </w:r>
-      <w:r>
-        <w:t>ly</w:t>
-      </w:r>
-      <w:r>
-        <w:t xml:space="preserve"> sav</w:t>
-      </w:r>
-      <w:r>
-        <w:t>e</w:t>
-      </w:r>
-      <w:r>
-        <w:t xml:space="preserve"> the individual frames </w:t>
-      </w:r>
-      <w:r>
-        <w:t xml:space="preserve">in the video file, </w:t>
-      </w:r>
-      <w:r>
-        <w:t>then this is how it should handle this situation.</w:t>
-      </w:r>
-      <w:r>
-        <w:t xml:space="preserve"> Luckily i</w:t>
-      </w:r>
-      <w:r>
-        <w:t xml:space="preserve">n most cases the underlying API takes care of </w:t>
-      </w:r>
-      <w:r>
-        <w:t xml:space="preserve">the saving of the video file </w:t>
-      </w:r>
-      <w:r>
-        <w:t>automatically</w:t>
-      </w:r>
-      <w:r>
-        <w:t xml:space="preserve"> and handles dropped/duplicated frames</w:t>
-      </w:r>
-      <w:r>
-        <w:t xml:space="preserve">. This is also the reason why the saving of the video file is done by the Video driver and is not left to the </w:t>
-      </w:r>
-      <w:r>
-        <w:t xml:space="preserve">ASCOM </w:t>
-      </w:r>
-      <w:r>
-        <w:t xml:space="preserve">Video client. This way the </w:t>
-      </w:r>
-      <w:r>
-        <w:t xml:space="preserve">ASCOM </w:t>
-      </w:r>
-      <w:r>
-        <w:t xml:space="preserve">Video </w:t>
-      </w:r>
-      <w:r>
-        <w:t>driver can delegate the saving to the underly</w:t>
-      </w:r>
-      <w:r>
-        <w:t>ing framework (e.g. DirectShow) which will be hidden from the client of the driver.</w:t>
-      </w:r>
-    </w:p>
-    <w:p>
-      <w:r>
-        <w:t xml:space="preserve">There can be however </w:t>
-      </w:r>
-      <w:r>
-        <w:t>instances</w:t>
-      </w:r>
-      <w:r>
-        <w:t xml:space="preserve"> where the ASCOM Video client </w:t>
-      </w:r>
-      <w:r>
-        <w:t xml:space="preserve">may want </w:t>
-      </w:r>
-      <w:r>
-        <w:t xml:space="preserve">to </w:t>
-      </w:r>
-      <w:r>
-        <w:t>take care of the saving of</w:t>
-      </w:r>
-      <w:r>
-        <w:t xml:space="preserve"> the </w:t>
-      </w:r>
-      <w:r>
-        <w:t>video file. One such example is specialised software that monitors for meteors in real time and only records a short video when a meteor is detected.</w:t>
-      </w:r>
-      <w:r>
-        <w:t xml:space="preserve"> In order for this to work smoothly the first requirement is the Video driver to support buffering. </w:t>
-      </w:r>
-      <w:r>
-        <w:t xml:space="preserve">Only then the client can have guarantees that no frames received by the driver will be dropped. Please note that ASCOM Video drivers only implement the buffering as an optional functionality. </w:t>
-      </w:r>
-      <w:r>
-        <w:t xml:space="preserve">If the diver does support buffering then the meteor detection software </w:t>
-      </w:r>
-      <w:r>
-        <w:t xml:space="preserve">may </w:t>
-      </w:r>
-      <w:r>
-        <w:t xml:space="preserve">also need to implement its own buffer so it keeps frames older than the currently processed frames. Once the software detects a meteor it will likely want to start </w:t>
-      </w:r>
-      <w:r>
-        <w:t xml:space="preserve">the </w:t>
-      </w:r>
-      <w:r>
-        <w:t xml:space="preserve">recording a couple of second earlier </w:t>
-      </w:r>
-      <w:r>
-        <w:t>tha</w:t>
-      </w:r>
-      <w:r>
-        <w:t>n</w:t>
-      </w:r>
-      <w:r>
-        <w:t xml:space="preserve"> the frame where the meteor was first detected. T</w:t>
-      </w:r>
-      <w:r>
-        <w:t>his is why a separate buffer</w:t>
-      </w:r>
-      <w:r>
-        <w:t xml:space="preserve"> is needed</w:t>
-      </w:r>
+        <w:t xml:space="preserve">Kyle Goodwin - for his </w:t>
+      </w:r>
+      <w:r>
+        <w:t xml:space="preserve">input and assistance in the design of </w:t>
+      </w:r>
+      <w:proofErr w:type="spellStart"/>
+      <w:r>
+        <w:t>IVideo</w:t>
+      </w:r>
+      <w:proofErr w:type="spellEnd"/>
       <w:r>
         <w:t>.</w:t>
       </w:r>
-      <w:r>
-        <w:t xml:space="preserve"> The meteor detection software will then open a new video file and start recording from an older frame using the frames in its own buffer.</w:t>
-      </w:r>
-    </w:p>
-    <w:p>
-      <w:r>
-        <w:t xml:space="preserve">If you are working on a </w:t>
-      </w:r>
-      <w:r>
-        <w:t xml:space="preserve">Video </w:t>
-      </w:r>
-      <w:r>
-        <w:t xml:space="preserve">driver </w:t>
-      </w:r>
-      <w:r>
-        <w:t xml:space="preserve">and would like to support buffering you need to </w:t>
-      </w:r>
-      <w:r>
-        <w:t xml:space="preserve">consider what </w:t>
-      </w:r>
-      <w:r>
-        <w:t xml:space="preserve">mechanism </w:t>
-      </w:r>
-      <w:r>
-        <w:t xml:space="preserve">you will be using to </w:t>
-      </w:r>
-      <w:r>
-        <w:t>drop</w:t>
-      </w:r>
-      <w:r>
-        <w:t xml:space="preserve"> </w:t>
-      </w:r>
-      <w:r>
-        <w:t xml:space="preserve">frames </w:t>
-      </w:r>
-      <w:r>
-        <w:t xml:space="preserve">from the buffer </w:t>
-      </w:r>
-      <w:r>
-        <w:t>once the buffer has been filled</w:t>
-      </w:r>
-      <w:r>
-        <w:t xml:space="preserve"> up</w:t>
-      </w:r>
-      <w:r>
-        <w:t xml:space="preserve">. If the client connects to your diver but doesn’t request any </w:t>
-      </w:r>
-      <w:r>
-        <w:t xml:space="preserve">video </w:t>
-      </w:r>
-      <w:r>
-        <w:t>frames you need to make sure that this will not cause an out of memory situation because you keep adding frames to the buffer</w:t>
-      </w:r>
-      <w:r>
-        <w:t xml:space="preserve"> but no one is consuming them</w:t>
-      </w:r>
-      <w:r>
-        <w:t>.</w:t>
-      </w:r>
-    </w:p>
-    <w:p>
-      <w:r>
-        <w:t xml:space="preserve"> </w:t>
-      </w:r>
-    </w:p>
-    <w:p>
-      <w:r>
-        <w:t>TODO: Still lots of things to add …</w:t>
-      </w:r>
-    </w:p>
-    <w:p/>
-    <w:p>
-      <w:pPr>
-        <w:pStyle w:val="Heading1"/>
-      </w:pPr>
-      <w:r>
-        <w:t xml:space="preserve">Acknowledgment </w:t>
-      </w:r>
-    </w:p>
-    <w:p/>
-    <w:p>
-      <w:r>
-        <w:t xml:space="preserve">I would like to thank the following people that were involved in the design and adoption of </w:t>
-      </w:r>
-      <w:proofErr w:type="spellStart"/>
-      <w:r>
-        <w:t>IVideo</w:t>
-      </w:r>
-      <w:proofErr w:type="spellEnd"/>
-      <w:r>
-        <w:t>:</w:t>
-      </w:r>
-    </w:p>
-    <w:p>
-      <w:proofErr w:type="gramStart"/>
-      <w:r>
-        <w:t xml:space="preserve">Kyle Goodwin - for his </w:t>
-      </w:r>
-      <w:r>
-        <w:t xml:space="preserve">input and assistance in the design of </w:t>
-      </w:r>
-      <w:proofErr w:type="spellStart"/>
-      <w:r>
-        <w:t>IVideo</w:t>
-      </w:r>
-      <w:proofErr w:type="spellEnd"/>
-      <w:r>
-        <w:t>.</w:t>
-      </w:r>
-      <w:proofErr w:type="gramEnd"/>
-    </w:p>
-    <w:p>
-      <w:proofErr w:type="gramStart"/>
+    </w:p>
+    <w:p>
       <w:r>
         <w:t>Kyle Goodwin</w:t>
       </w:r>
@@ -761,14 +820,7 @@
           <w:rStyle w:val="lozengfy"/>
           <w:lang w:val="en-US"/>
         </w:rPr>
-        <w:t xml:space="preserve"> and </w:t>
-      </w:r>
-      <w:r>
-        <w:rPr>
-          <w:rStyle w:val="lozengfy"/>
-          <w:lang w:val="en-US"/>
-        </w:rPr>
-        <w:t xml:space="preserve">Evan </w:t>
+        <w:t xml:space="preserve"> and Evan </w:t>
       </w:r>
       <w:proofErr w:type="spellStart"/>
       <w:r>
@@ -786,11 +838,9 @@
         </w:rPr>
         <w:t xml:space="preserve"> - for testing the interface in the early stages by creating video drivers and video clients.</w:t>
       </w:r>
-      <w:proofErr w:type="gramEnd"/>
-    </w:p>
-    <w:p>
-      <w:r>
-        <w:lastRenderedPageBreak/>
+    </w:p>
+    <w:p>
+      <w:r>
         <w:t>Pe</w:t>
       </w:r>
       <w:r>
@@ -824,17 +874,11 @@
       </w:r>
     </w:p>
     <w:p>
-      <w:proofErr w:type="gramStart"/>
-      <w:r>
-        <w:t>Bob Denny and Tim Long – for their support during my journey.</w:t>
-      </w:r>
-      <w:proofErr w:type="gramEnd"/>
-      <w:r>
-        <w:t xml:space="preserve"> </w:t>
-      </w:r>
-    </w:p>
-    <w:p>
-      <w:proofErr w:type="gramStart"/>
+      <w:r>
+        <w:t xml:space="preserve">Bob Denny and Tim Long – for their support during my journey. </w:t>
+      </w:r>
+    </w:p>
+    <w:p>
       <w:r>
         <w:t xml:space="preserve">Bob Denny – for his </w:t>
       </w:r>
@@ -847,10 +891,8 @@
       <w:r>
         <w:t>this release possible.</w:t>
       </w:r>
-      <w:proofErr w:type="gramEnd"/>
-    </w:p>
-    <w:p>
-      <w:proofErr w:type="gramStart"/>
+    </w:p>
+    <w:p>
       <w:r>
         <w:t xml:space="preserve">Dave </w:t>
       </w:r>
@@ -874,7 +916,6 @@
       <w:r>
         <w:t>first place.</w:t>
       </w:r>
-      <w:proofErr w:type="gramEnd"/>
     </w:p>
     <w:p>
       <w:pPr>
@@ -894,8 +935,6 @@
       <w:r>
         <w:t>Original Release – October 2013</w:t>
       </w:r>
-      <w:bookmarkStart w:id="0" w:name="_GoBack"/>
-      <w:bookmarkEnd w:id="0"/>
     </w:p>
     <w:sectPr>
       <w:pgSz w:w="12240" w:h="15840"/>
@@ -1539,6 +1578,36 @@
     <w:basedOn w:val="DefaultParagraphFont"/>
     <w:rsid w:val="00B72ADB"/>
   </w:style>
+  <w:style w:type="paragraph" w:styleId="BalloonText">
+    <w:name w:val="Balloon Text"/>
+    <w:basedOn w:val="Normal"/>
+    <w:link w:val="BalloonTextChar"/>
+    <w:uiPriority w:val="99"/>
+    <w:semiHidden/>
+    <w:unhideWhenUsed/>
+    <w:rsid w:val="001C6246"/>
+    <w:pPr>
+      <w:spacing w:after="0" w:line="240" w:lineRule="auto"/>
+    </w:pPr>
+    <w:rPr>
+      <w:rFonts w:ascii="Lucida Grande" w:hAnsi="Lucida Grande" w:cs="Lucida Grande"/>
+      <w:sz w:val="18"/>
+      <w:szCs w:val="18"/>
+    </w:rPr>
+  </w:style>
+  <w:style w:type="character" w:customStyle="1" w:styleId="BalloonTextChar">
+    <w:name w:val="Balloon Text Char"/>
+    <w:basedOn w:val="DefaultParagraphFont"/>
+    <w:link w:val="BalloonText"/>
+    <w:uiPriority w:val="99"/>
+    <w:semiHidden/>
+    <w:rsid w:val="001C6246"/>
+    <w:rPr>
+      <w:rFonts w:ascii="Lucida Grande" w:hAnsi="Lucida Grande" w:cs="Lucida Grande"/>
+      <w:sz w:val="18"/>
+      <w:szCs w:val="18"/>
+    </w:rPr>
+  </w:style>
 </w:styles>
 </file>
 
@@ -1821,6 +1890,36 @@
     <w:name w:val="lozengfy"/>
     <w:basedOn w:val="DefaultParagraphFont"/>
     <w:rsid w:val="00B72ADB"/>
+  </w:style>
+  <w:style w:type="paragraph" w:styleId="BalloonText">
+    <w:name w:val="Balloon Text"/>
+    <w:basedOn w:val="Normal"/>
+    <w:link w:val="BalloonTextChar"/>
+    <w:uiPriority w:val="99"/>
+    <w:semiHidden/>
+    <w:unhideWhenUsed/>
+    <w:rsid w:val="001C6246"/>
+    <w:pPr>
+      <w:spacing w:after="0" w:line="240" w:lineRule="auto"/>
+    </w:pPr>
+    <w:rPr>
+      <w:rFonts w:ascii="Lucida Grande" w:hAnsi="Lucida Grande" w:cs="Lucida Grande"/>
+      <w:sz w:val="18"/>
+      <w:szCs w:val="18"/>
+    </w:rPr>
+  </w:style>
+  <w:style w:type="character" w:customStyle="1" w:styleId="BalloonTextChar">
+    <w:name w:val="Balloon Text Char"/>
+    <w:basedOn w:val="DefaultParagraphFont"/>
+    <w:link w:val="BalloonText"/>
+    <w:uiPriority w:val="99"/>
+    <w:semiHidden/>
+    <w:rsid w:val="001C6246"/>
+    <w:rPr>
+      <w:rFonts w:ascii="Lucida Grande" w:hAnsi="Lucida Grande" w:cs="Lucida Grande"/>
+      <w:sz w:val="18"/>
+      <w:szCs w:val="18"/>
+    </w:rPr>
   </w:style>
 </w:styles>
 </file>
@@ -2108,4 +2207,16 @@
   <a:objectDefaults/>
   <a:extraClrSchemeLst/>
 </a:theme>
+</file>
+
+<file path=customXml/item1.xml><?xml version="1.0" encoding="utf-8"?>
+<b:Sources xmlns:b="http://schemas.openxmlformats.org/officeDocument/2006/bibliography" xmlns="http://schemas.openxmlformats.org/officeDocument/2006/bibliography" SelectedStyle="\APA.XSL" StyleName="APA"/>
+</file>
+
+<file path=customXml/itemProps1.xml><?xml version="1.0" encoding="utf-8"?>
+<ds:datastoreItem xmlns:ds="http://schemas.openxmlformats.org/officeDocument/2006/customXml" ds:itemID="{B3BF0238-1188-4835-8451-78AE6242F2C5}">
+  <ds:schemaRefs>
+    <ds:schemaRef ds:uri="http://schemas.openxmlformats.org/officeDocument/2006/bibliography"/>
+  </ds:schemaRefs>
+</ds:datastoreItem>
 </file>
</xml_diff>

<commit_message>
Video - Updates from Hristo 5th November 2013. MSBuild update.
</commit_message>
<xml_diff>
--- a/Help/Platform Supporting Documents/ASCOM Video Developers Documentation.docx
+++ b/Help/Platform Supporting Documents/ASCOM Video Developers Documentation.docx
@@ -1,6 +1,6 @@
 
 <file path=word/document.xml><?xml version="1.0" encoding="utf-8"?>
-<w:document xmlns:wpc="http://schemas.microsoft.com/office/word/2010/wordprocessingCanvas" xmlns:mc="http://schemas.openxmlformats.org/markup-compatibility/2006" xmlns:o="urn:schemas-microsoft-com:office:office" xmlns:r="http://schemas.openxmlformats.org/officeDocument/2006/relationships" xmlns:m="http://schemas.openxmlformats.org/officeDocument/2006/math" xmlns:v="urn:schemas-microsoft-com:vml" xmlns:wp14="http://schemas.microsoft.com/office/word/2010/wordprocessingDrawing" xmlns:wp="http://schemas.openxmlformats.org/drawingml/2006/wordprocessingDrawing" xmlns:w10="urn:schemas-microsoft-com:office:word" xmlns:w="http://schemas.openxmlformats.org/wordprocessingml/2006/main" xmlns:w14="http://schemas.microsoft.com/office/word/2010/wordml" xmlns:wpg="http://schemas.microsoft.com/office/word/2010/wordprocessingGroup" xmlns:wpi="http://schemas.microsoft.com/office/word/2010/wordprocessingInk" xmlns:wne="http://schemas.microsoft.com/office/word/2006/wordml" xmlns:wps="http://schemas.microsoft.com/office/word/2010/wordprocessingShape" mc:Ignorable="w14 wp14">
+<w:document xmlns:ve="http://schemas.openxmlformats.org/markup-compatibility/2006" xmlns:o="urn:schemas-microsoft-com:office:office" xmlns:r="http://schemas.openxmlformats.org/officeDocument/2006/relationships" xmlns:m="http://schemas.openxmlformats.org/officeDocument/2006/math" xmlns:v="urn:schemas-microsoft-com:vml" xmlns:wp="http://schemas.openxmlformats.org/drawingml/2006/wordprocessingDrawing" xmlns:w10="urn:schemas-microsoft-com:office:word" xmlns:w="http://schemas.openxmlformats.org/wordprocessingml/2006/main" xmlns:wne="http://schemas.microsoft.com/office/word/2006/wordml">
   <w:body>
     <w:p>
       <w:pPr>
@@ -22,13 +22,17 @@
       <w:pPr>
         <w:jc w:val="center"/>
       </w:pPr>
-      <w:proofErr w:type="spellStart"/>
-      <w:r>
-        <w:t>Hristo</w:t>
-      </w:r>
-      <w:proofErr w:type="spellEnd"/>
-      <w:r>
-        <w:t xml:space="preserve"> Pavlov  - October 2013</w:t>
+      <w:r>
+        <w:t xml:space="preserve">Hristo Pavlov  - </w:t>
+      </w:r>
+      <w:r>
+        <w:t>November</w:t>
+      </w:r>
+      <w:r>
+        <w:t xml:space="preserve"> </w:t>
+      </w:r>
+      <w:r>
+        <w:t>2013</w:t>
       </w:r>
     </w:p>
     <w:p>
@@ -41,13 +45,8 @@
         <w:pStyle w:val="Heading1"/>
       </w:pPr>
       <w:r>
-        <w:t xml:space="preserve">Design Considerations for </w:t>
-      </w:r>
-      <w:proofErr w:type="spellStart"/>
-      <w:r>
-        <w:t>IVideo</w:t>
-      </w:r>
-      <w:proofErr w:type="spellEnd"/>
+        <w:t>Design Considerations for IVideo</w:t>
+      </w:r>
       <w:r>
         <w:tab/>
       </w:r>
@@ -55,15 +54,7 @@
     <w:p/>
     <w:p>
       <w:r>
-        <w:t xml:space="preserve">The </w:t>
-      </w:r>
-      <w:proofErr w:type="spellStart"/>
-      <w:r>
-        <w:t>IVideo</w:t>
-      </w:r>
-      <w:proofErr w:type="spellEnd"/>
-      <w:r>
-        <w:t xml:space="preserve"> interface is designed with the following use cases in mind:</w:t>
+        <w:t>The IVideo interface is designed with the following use cases in mind:</w:t>
       </w:r>
     </w:p>
     <w:p>
@@ -767,48 +758,98 @@
       </w:r>
     </w:p>
     <w:p>
-      <w:r>
-        <w:t>TODO: Still lots of things to add …</w:t>
+      <w:pPr>
+        <w:pStyle w:val="Heading1"/>
+      </w:pPr>
+      <w:r>
+        <w:t>Building Video Drivers for Digital Video Cameras</w:t>
+      </w:r>
+      <w:r>
+        <w:tab/>
       </w:r>
     </w:p>
     <w:p/>
     <w:p>
+      <w:r>
+        <w:t xml:space="preserve">Some digital video cameras can operate as both a video camera at a free-running mode and as a CCD camera in triggered exposure mode. </w:t>
+      </w:r>
+      <w:r>
+        <w:t>In order to use the camera in both modes two separate drivers will be required - a Video driver and a Camera driver.</w:t>
+      </w:r>
+    </w:p>
+    <w:p>
+      <w:r>
+        <w:lastRenderedPageBreak/>
+        <w:t xml:space="preserve">When a client connects to the camera using the Video driver, then the camera needs to be set in a video mode, which will usually be a free-running video mode. If longer exposures in video mode are simulated via  individual exposures </w:t>
+      </w:r>
+      <w:r>
+        <w:t xml:space="preserve"> </w:t>
+      </w:r>
+      <w:r>
+        <w:t xml:space="preserve">triggered in CCD mode then this must be hidden from the client e.g. the exposures should be triggered by the driver automatically rather than by the client via the </w:t>
+      </w:r>
+      <w:proofErr w:type="spellStart"/>
+      <w:r>
+        <w:rPr>
+          <w:i/>
+        </w:rPr>
+        <w:t>SupportedActions</w:t>
+      </w:r>
+      <w:proofErr w:type="spellEnd"/>
+      <w:r>
+        <w:t xml:space="preserve"> and </w:t>
+      </w:r>
+      <w:r>
+        <w:rPr>
+          <w:i/>
+        </w:rPr>
+        <w:t>Action()</w:t>
+      </w:r>
+      <w:r>
+        <w:t xml:space="preserve"> interface members. In all cases the video stream should be available at all times while the client is connected.</w:t>
+      </w:r>
+    </w:p>
+    <w:p>
+      <w:r>
+        <w:t xml:space="preserve">If a client attempts to connect to the device using the Camera interface while there is also a client connected using the Video interface, then the second connection attempt must throw and error. A connection to each of the two supported interfaces must be possible only after all clients connected to the other interface have disconnected from the device. </w:t>
+      </w:r>
+    </w:p>
+    <w:p>
+      <w:pPr>
+        <w:rPr>
+          <w:rFonts w:asciiTheme="majorHAnsi" w:eastAsiaTheme="majorEastAsia" w:hAnsiTheme="majorHAnsi" w:cstheme="majorBidi"/>
+          <w:b/>
+          <w:bCs/>
+          <w:color w:val="365F91" w:themeColor="accent1" w:themeShade="BF"/>
+          <w:sz w:val="28"/>
+          <w:szCs w:val="28"/>
+        </w:rPr>
+      </w:pPr>
+      <w:r>
+        <w:br w:type="page"/>
+      </w:r>
+    </w:p>
+    <w:p>
       <w:pPr>
         <w:pStyle w:val="Heading1"/>
       </w:pPr>
       <w:r>
+        <w:lastRenderedPageBreak/>
         <w:t xml:space="preserve">Acknowledgment </w:t>
       </w:r>
     </w:p>
     <w:p/>
     <w:p>
       <w:r>
-        <w:t xml:space="preserve">I would like to thank the following people that were involved in the design and adoption of </w:t>
-      </w:r>
-      <w:proofErr w:type="spellStart"/>
-      <w:r>
-        <w:t>IVideo</w:t>
-      </w:r>
-      <w:proofErr w:type="spellEnd"/>
-      <w:r>
-        <w:t>:</w:t>
-      </w:r>
-    </w:p>
-    <w:p>
-      <w:r>
-        <w:lastRenderedPageBreak/>
+        <w:t>I would like to thank the following people that were involved in the design and adoption of IVideo:</w:t>
+      </w:r>
+    </w:p>
+    <w:p>
+      <w:r>
         <w:t xml:space="preserve">Kyle Goodwin - for his </w:t>
       </w:r>
       <w:r>
-        <w:t xml:space="preserve">input and assistance in the design of </w:t>
-      </w:r>
-      <w:proofErr w:type="spellStart"/>
-      <w:r>
-        <w:t>IVideo</w:t>
-      </w:r>
-      <w:proofErr w:type="spellEnd"/>
-      <w:r>
-        <w:t>.</w:t>
+        <w:t>input and assistance in the design of IVideo.</w:t>
       </w:r>
     </w:p>
     <w:p>
@@ -820,23 +861,7 @@
           <w:rStyle w:val="lozengfy"/>
           <w:lang w:val="en-US"/>
         </w:rPr>
-        <w:t xml:space="preserve"> and Evan </w:t>
-      </w:r>
-      <w:proofErr w:type="spellStart"/>
-      <w:r>
-        <w:rPr>
-          <w:rStyle w:val="lozengfy"/>
-          <w:lang w:val="en-US"/>
-        </w:rPr>
-        <w:t>Warkentine</w:t>
-      </w:r>
-      <w:proofErr w:type="spellEnd"/>
-      <w:r>
-        <w:rPr>
-          <w:rStyle w:val="lozengfy"/>
-          <w:lang w:val="en-US"/>
-        </w:rPr>
-        <w:t xml:space="preserve"> - for testing the interface in the early stages by creating video drivers and video clients.</w:t>
+        <w:t xml:space="preserve"> and Evan Warkentine - for testing the interface in the early stages by creating video drivers and video clients.</w:t>
       </w:r>
     </w:p>
     <w:p>
@@ -859,15 +884,7 @@
         <w:t xml:space="preserve">required </w:t>
       </w:r>
       <w:r>
-        <w:t xml:space="preserve">for publishing </w:t>
-      </w:r>
-      <w:proofErr w:type="spellStart"/>
-      <w:r>
-        <w:t>IVideo</w:t>
-      </w:r>
-      <w:proofErr w:type="spellEnd"/>
-      <w:r>
-        <w:t xml:space="preserve"> in ASCOM</w:t>
+        <w:t>for publishing IVideo in ASCOM</w:t>
       </w:r>
       <w:r>
         <w:t>.</w:t>
@@ -894,15 +911,7 @@
     </w:p>
     <w:p>
       <w:r>
-        <w:t xml:space="preserve">Dave </w:t>
-      </w:r>
-      <w:proofErr w:type="spellStart"/>
-      <w:r>
-        <w:t>Gault</w:t>
-      </w:r>
-      <w:proofErr w:type="spellEnd"/>
-      <w:r>
-        <w:t xml:space="preserve"> – for inspiring me to </w:t>
+        <w:t xml:space="preserve">Dave Gault – for inspiring me to </w:t>
       </w:r>
       <w:r>
         <w:t>work on</w:t>
@@ -933,7 +942,13 @@
     <w:p/>
     <w:p>
       <w:r>
-        <w:t>Original Release – October 2013</w:t>
+        <w:t xml:space="preserve">Original Release – </w:t>
+      </w:r>
+      <w:r>
+        <w:t>November</w:t>
+      </w:r>
+      <w:r>
+        <w:t xml:space="preserve"> 2013</w:t>
       </w:r>
     </w:p>
     <w:sectPr>
@@ -947,7 +962,7 @@
 </file>
 
 <file path=word/numbering.xml><?xml version="1.0" encoding="utf-8"?>
-<w:numbering xmlns:wpc="http://schemas.microsoft.com/office/word/2010/wordprocessingCanvas" xmlns:mc="http://schemas.openxmlformats.org/markup-compatibility/2006" xmlns:o="urn:schemas-microsoft-com:office:office" xmlns:r="http://schemas.openxmlformats.org/officeDocument/2006/relationships" xmlns:m="http://schemas.openxmlformats.org/officeDocument/2006/math" xmlns:v="urn:schemas-microsoft-com:vml" xmlns:wp14="http://schemas.microsoft.com/office/word/2010/wordprocessingDrawing" xmlns:wp="http://schemas.openxmlformats.org/drawingml/2006/wordprocessingDrawing" xmlns:w10="urn:schemas-microsoft-com:office:word" xmlns:w="http://schemas.openxmlformats.org/wordprocessingml/2006/main" xmlns:w14="http://schemas.microsoft.com/office/word/2010/wordml" xmlns:wpg="http://schemas.microsoft.com/office/word/2010/wordprocessingGroup" xmlns:wpi="http://schemas.microsoft.com/office/word/2010/wordprocessingInk" xmlns:wne="http://schemas.microsoft.com/office/word/2006/wordml" xmlns:wps="http://schemas.microsoft.com/office/word/2010/wordprocessingShape" mc:Ignorable="w14 wp14">
+<w:numbering xmlns:ve="http://schemas.openxmlformats.org/markup-compatibility/2006" xmlns:o="urn:schemas-microsoft-com:office:office" xmlns:r="http://schemas.openxmlformats.org/officeDocument/2006/relationships" xmlns:m="http://schemas.openxmlformats.org/officeDocument/2006/math" xmlns:v="urn:schemas-microsoft-com:vml" xmlns:wp="http://schemas.openxmlformats.org/drawingml/2006/wordprocessingDrawing" xmlns:w10="urn:schemas-microsoft-com:office:word" xmlns:w="http://schemas.openxmlformats.org/wordprocessingml/2006/main" xmlns:wne="http://schemas.microsoft.com/office/word/2006/wordml">
   <w:abstractNum w:abstractNumId="0">
     <w:nsid w:val="38211AAA"/>
     <w:multiLevelType w:val="hybridMultilevel"/>
@@ -1299,7 +1314,7 @@
 </file>
 
 <file path=word/styles.xml><?xml version="1.0" encoding="utf-8"?>
-<w:styles xmlns:mc="http://schemas.openxmlformats.org/markup-compatibility/2006" xmlns:r="http://schemas.openxmlformats.org/officeDocument/2006/relationships" xmlns:w="http://schemas.openxmlformats.org/wordprocessingml/2006/main" xmlns:w14="http://schemas.microsoft.com/office/word/2010/wordml" mc:Ignorable="w14">
+<w:styles xmlns:r="http://schemas.openxmlformats.org/officeDocument/2006/relationships" xmlns:w="http://schemas.openxmlformats.org/wordprocessingml/2006/main">
   <w:docDefaults>
     <w:rPrDefault>
       <w:rPr>
@@ -1457,6 +1472,7 @@
   <w:style w:type="paragraph" w:default="1" w:styleId="Normal">
     <w:name w:val="Normal"/>
     <w:qFormat/>
+    <w:rsid w:val="00774EF5"/>
   </w:style>
   <w:style w:type="paragraph" w:styleId="Heading1">
     <w:name w:val="heading 1"/>
@@ -1492,6 +1508,7 @@
     <w:uiPriority w:val="99"/>
     <w:semiHidden/>
     <w:unhideWhenUsed/>
+    <w:qFormat/>
     <w:tblPr>
       <w:tblInd w:w="0" w:type="dxa"/>
       <w:tblCellMar>
@@ -2214,7 +2231,7 @@
 </file>
 
 <file path=customXml/itemProps1.xml><?xml version="1.0" encoding="utf-8"?>
-<ds:datastoreItem xmlns:ds="http://schemas.openxmlformats.org/officeDocument/2006/customXml" ds:itemID="{B3BF0238-1188-4835-8451-78AE6242F2C5}">
+<ds:datastoreItem xmlns:ds="http://schemas.openxmlformats.org/officeDocument/2006/customXml" ds:itemID="{806985B2-90EC-4F61-BB47-1B70D015F790}">
   <ds:schemaRefs>
     <ds:schemaRef ds:uri="http://schemas.openxmlformats.org/officeDocument/2006/bibliography"/>
   </ds:schemaRefs>

</xml_diff>